<commit_message>
I am going to sleep
</commit_message>
<xml_diff>
--- a/2.1.docx
+++ b/2.1.docx
@@ -19,12 +19,19 @@
           <w:rFonts w:ascii="Times New Roman" w:hAnsi="Times New Roman" w:cs="Times New Roman"/>
           <w:sz w:val="28"/>
           <w:szCs w:val="28"/>
-          <w:lang w:val="uk-UA"/>
-        </w:rPr>
-        <w:t>Так як …..</w:t>
-      </w:r>
-      <w:bookmarkStart w:id="0" w:name="_GoBack"/>
-      <w:bookmarkEnd w:id="0"/>
+          <w:lang w:val="en-US"/>
+        </w:rPr>
+        <w:t xml:space="preserve">2.1 </w:t>
+      </w:r>
+      <w:r>
+        <w:rPr>
+          <w:rFonts w:ascii="Times New Roman" w:hAnsi="Times New Roman" w:cs="Times New Roman"/>
+          <w:sz w:val="28"/>
+          <w:szCs w:val="28"/>
+          <w:lang w:val="uk-UA"/>
+        </w:rPr>
+        <w:t>Характеристика джерел живлення</w:t>
+      </w:r>
     </w:p>
     <w:p>
       <w:pPr>
@@ -45,52 +52,34 @@
           <w:szCs w:val="28"/>
           <w:lang w:val="uk-UA"/>
         </w:rPr>
-        <w:t>Незалежним джерелом жив</w:t>
-      </w:r>
-      <w:r>
-        <w:rPr>
-          <w:rFonts w:ascii="Times New Roman" w:hAnsi="Times New Roman" w:cs="Times New Roman"/>
-          <w:sz w:val="28"/>
-          <w:szCs w:val="28"/>
-          <w:lang w:val="uk-UA"/>
-        </w:rPr>
-        <w:t>лення електроприймача або групи електропр</w:t>
-      </w:r>
-      <w:r>
-        <w:rPr>
-          <w:rFonts w:ascii="Times New Roman" w:hAnsi="Times New Roman" w:cs="Times New Roman"/>
-          <w:sz w:val="28"/>
-          <w:szCs w:val="28"/>
-          <w:lang w:val="uk-UA"/>
-        </w:rPr>
-        <w:t>иймачів називається джере</w:t>
-      </w:r>
-      <w:r>
-        <w:rPr>
-          <w:rFonts w:ascii="Times New Roman" w:hAnsi="Times New Roman" w:cs="Times New Roman"/>
-          <w:sz w:val="28"/>
-          <w:szCs w:val="28"/>
-          <w:lang w:val="uk-UA"/>
-        </w:rPr>
-        <w:t xml:space="preserve">ло живлення, на якому зберігається напруга при </w:t>
-      </w:r>
-      <w:r>
-        <w:rPr>
-          <w:rFonts w:ascii="Times New Roman" w:hAnsi="Times New Roman" w:cs="Times New Roman"/>
-          <w:sz w:val="28"/>
-          <w:szCs w:val="28"/>
-          <w:lang w:val="uk-UA"/>
-        </w:rPr>
-        <w:t xml:space="preserve">зникненні її на тих або інших </w:t>
-      </w:r>
-      <w:r>
-        <w:rPr>
-          <w:rFonts w:ascii="Times New Roman" w:hAnsi="Times New Roman" w:cs="Times New Roman"/>
-          <w:sz w:val="28"/>
-          <w:szCs w:val="28"/>
-          <w:lang w:val="uk-UA"/>
-        </w:rPr>
-        <w:t>джерелах живлення цих електроприймачів.</w:t>
+        <w:t>Так як</w:t>
+      </w:r>
+      <w:r>
+        <w:rPr>
+          <w:rFonts w:ascii="Times New Roman" w:hAnsi="Times New Roman" w:cs="Times New Roman"/>
+          <w:sz w:val="28"/>
+          <w:szCs w:val="28"/>
+          <w:lang w:val="uk-UA"/>
+        </w:rPr>
+        <w:t xml:space="preserve"> </w:t>
+      </w:r>
+      <w:r>
+        <w:rPr>
+          <w:rFonts w:ascii="Times New Roman" w:hAnsi="Times New Roman" w:cs="Times New Roman"/>
+          <w:sz w:val="28"/>
+          <w:szCs w:val="28"/>
+          <w:lang w:val="uk-UA"/>
+        </w:rPr>
+        <w:t>підстанці</w:t>
+      </w:r>
+      <w:r>
+        <w:rPr>
+          <w:rFonts w:ascii="Times New Roman" w:hAnsi="Times New Roman" w:cs="Times New Roman"/>
+          <w:sz w:val="28"/>
+          <w:szCs w:val="28"/>
+          <w:lang w:val="uk-UA"/>
+        </w:rPr>
+        <w:t xml:space="preserve">я «Кар’єрна» живить споживачі першої та другої категорії, то </w:t>
       </w:r>
     </w:p>
     <w:p>
@@ -112,7 +101,145 @@
           <w:szCs w:val="28"/>
           <w:lang w:val="uk-UA"/>
         </w:rPr>
-        <w:t>До числа незалежних джерел живлення належать дві секції або системи шин однієї або двох електростанцій і п</w:t>
+        <w:t>Незалежним джерелом жив</w:t>
+      </w:r>
+      <w:r>
+        <w:rPr>
+          <w:rFonts w:ascii="Times New Roman" w:hAnsi="Times New Roman" w:cs="Times New Roman"/>
+          <w:sz w:val="28"/>
+          <w:szCs w:val="28"/>
+          <w:lang w:val="uk-UA"/>
+        </w:rPr>
+        <w:t xml:space="preserve">лення </w:t>
+      </w:r>
+      <w:proofErr w:type="spellStart"/>
+      <w:r>
+        <w:rPr>
+          <w:rFonts w:ascii="Times New Roman" w:hAnsi="Times New Roman" w:cs="Times New Roman"/>
+          <w:sz w:val="28"/>
+          <w:szCs w:val="28"/>
+          <w:lang w:val="uk-UA"/>
+        </w:rPr>
+        <w:t>електроприймача</w:t>
+      </w:r>
+      <w:proofErr w:type="spellEnd"/>
+      <w:r>
+        <w:rPr>
+          <w:rFonts w:ascii="Times New Roman" w:hAnsi="Times New Roman" w:cs="Times New Roman"/>
+          <w:sz w:val="28"/>
+          <w:szCs w:val="28"/>
+          <w:lang w:val="uk-UA"/>
+        </w:rPr>
+        <w:t xml:space="preserve"> або групи </w:t>
+      </w:r>
+      <w:proofErr w:type="spellStart"/>
+      <w:r>
+        <w:rPr>
+          <w:rFonts w:ascii="Times New Roman" w:hAnsi="Times New Roman" w:cs="Times New Roman"/>
+          <w:sz w:val="28"/>
+          <w:szCs w:val="28"/>
+          <w:lang w:val="uk-UA"/>
+        </w:rPr>
+        <w:t>електропр</w:t>
+      </w:r>
+      <w:r>
+        <w:rPr>
+          <w:rFonts w:ascii="Times New Roman" w:hAnsi="Times New Roman" w:cs="Times New Roman"/>
+          <w:sz w:val="28"/>
+          <w:szCs w:val="28"/>
+          <w:lang w:val="uk-UA"/>
+        </w:rPr>
+        <w:t>иймачів</w:t>
+      </w:r>
+      <w:proofErr w:type="spellEnd"/>
+      <w:r>
+        <w:rPr>
+          <w:rFonts w:ascii="Times New Roman" w:hAnsi="Times New Roman" w:cs="Times New Roman"/>
+          <w:sz w:val="28"/>
+          <w:szCs w:val="28"/>
+          <w:lang w:val="uk-UA"/>
+        </w:rPr>
+        <w:t xml:space="preserve"> називається джере</w:t>
+      </w:r>
+      <w:r>
+        <w:rPr>
+          <w:rFonts w:ascii="Times New Roman" w:hAnsi="Times New Roman" w:cs="Times New Roman"/>
+          <w:sz w:val="28"/>
+          <w:szCs w:val="28"/>
+          <w:lang w:val="uk-UA"/>
+        </w:rPr>
+        <w:t xml:space="preserve">ло живлення, на якому зберігається напруга при </w:t>
+      </w:r>
+      <w:r>
+        <w:rPr>
+          <w:rFonts w:ascii="Times New Roman" w:hAnsi="Times New Roman" w:cs="Times New Roman"/>
+          <w:sz w:val="28"/>
+          <w:szCs w:val="28"/>
+          <w:lang w:val="uk-UA"/>
+        </w:rPr>
+        <w:t xml:space="preserve">зникненні її на тих або інших </w:t>
+      </w:r>
+      <w:r>
+        <w:rPr>
+          <w:rFonts w:ascii="Times New Roman" w:hAnsi="Times New Roman" w:cs="Times New Roman"/>
+          <w:sz w:val="28"/>
+          <w:szCs w:val="28"/>
+          <w:lang w:val="uk-UA"/>
+        </w:rPr>
+        <w:t xml:space="preserve">джерелах живлення цих </w:t>
+      </w:r>
+      <w:proofErr w:type="spellStart"/>
+      <w:r>
+        <w:rPr>
+          <w:rFonts w:ascii="Times New Roman" w:hAnsi="Times New Roman" w:cs="Times New Roman"/>
+          <w:sz w:val="28"/>
+          <w:szCs w:val="28"/>
+          <w:lang w:val="uk-UA"/>
+        </w:rPr>
+        <w:t>електроприймачів</w:t>
+      </w:r>
+      <w:proofErr w:type="spellEnd"/>
+      <w:r>
+        <w:rPr>
+          <w:rFonts w:ascii="Times New Roman" w:hAnsi="Times New Roman" w:cs="Times New Roman"/>
+          <w:sz w:val="28"/>
+          <w:szCs w:val="28"/>
+          <w:lang w:val="uk-UA"/>
+        </w:rPr>
+        <w:t>.</w:t>
+      </w:r>
+    </w:p>
+    <w:p>
+      <w:pPr>
+        <w:spacing w:line="360" w:lineRule="auto"/>
+        <w:ind w:firstLine="708"/>
+        <w:jc w:val="both"/>
+        <w:rPr>
+          <w:rFonts w:ascii="Times New Roman" w:hAnsi="Times New Roman" w:cs="Times New Roman"/>
+          <w:sz w:val="28"/>
+          <w:szCs w:val="28"/>
+          <w:lang w:val="uk-UA"/>
+        </w:rPr>
+      </w:pPr>
+      <w:r>
+        <w:rPr>
+          <w:rFonts w:ascii="Times New Roman" w:hAnsi="Times New Roman" w:cs="Times New Roman"/>
+          <w:sz w:val="28"/>
+          <w:szCs w:val="28"/>
+          <w:lang w:val="uk-UA"/>
+        </w:rPr>
+        <w:t xml:space="preserve">До числа незалежних джерел </w:t>
+      </w:r>
+      <w:bookmarkStart w:id="0" w:name="_GoBack"/>
+      <w:bookmarkEnd w:id="0"/>
+      <w:r>
+        <w:rPr>
+          <w:rFonts w:ascii="Times New Roman" w:hAnsi="Times New Roman" w:cs="Times New Roman"/>
+          <w:sz w:val="28"/>
+          <w:szCs w:val="28"/>
+          <w:lang w:val="uk-UA"/>
+        </w:rPr>
+        <w:t>живлення належать дві секції або системи шин однієї або двох електростанцій і п</w:t>
       </w:r>
       <w:r>
         <w:rPr>
@@ -259,6 +386,7 @@
     </w:p>
     <w:p/>
     <w:sectPr>
+      <w:headerReference w:type="default" r:id="rId7"/>
       <w:pgSz w:w="11906" w:h="16838"/>
       <w:pgMar w:top="1134" w:right="850" w:bottom="1134" w:left="1701" w:header="708" w:footer="708" w:gutter="0"/>
       <w:cols w:space="708"/>
@@ -266,6 +394,1199 @@
     </w:sectPr>
   </w:body>
 </w:document>
+</file>
+
+<file path=word/endnotes.xml><?xml version="1.0" encoding="utf-8"?>
+<w:endnotes xmlns:wpc="http://schemas.microsoft.com/office/word/2010/wordprocessingCanvas" xmlns:cx="http://schemas.microsoft.com/office/drawing/2014/chartex" xmlns:mc="http://schemas.openxmlformats.org/markup-compatibility/2006" xmlns:o="urn:schemas-microsoft-com:office:office" xmlns:r="http://schemas.openxmlformats.org/officeDocument/2006/relationships" xmlns:m="http://schemas.openxmlformats.org/officeDocument/2006/math" xmlns:v="urn:schemas-microsoft-com:vml" xmlns:wp14="http://schemas.microsoft.com/office/word/2010/wordprocessingDrawing" xmlns:wp="http://schemas.openxmlformats.org/drawingml/2006/wordprocessingDrawing" xmlns:w10="urn:schemas-microsoft-com:office:word" xmlns:w="http://schemas.openxmlformats.org/wordprocessingml/2006/main" xmlns:w14="http://schemas.microsoft.com/office/word/2010/wordml" xmlns:w15="http://schemas.microsoft.com/office/word/2012/wordml" xmlns:w16se="http://schemas.microsoft.com/office/word/2015/wordml/symex" xmlns:wpg="http://schemas.microsoft.com/office/word/2010/wordprocessingGroup" xmlns:wpi="http://schemas.microsoft.com/office/word/2010/wordprocessingInk" xmlns:wne="http://schemas.microsoft.com/office/word/2006/wordml" xmlns:wps="http://schemas.microsoft.com/office/word/2010/wordprocessingShape" mc:Ignorable="w14 w15 w16se wp14">
+  <w:endnote w:type="separator" w:id="-1">
+    <w:p>
+      <w:pPr>
+        <w:spacing w:after="0" w:line="240" w:lineRule="auto"/>
+      </w:pPr>
+      <w:r>
+        <w:separator/>
+      </w:r>
+    </w:p>
+  </w:endnote>
+  <w:endnote w:type="continuationSeparator" w:id="0">
+    <w:p>
+      <w:pPr>
+        <w:spacing w:after="0" w:line="240" w:lineRule="auto"/>
+      </w:pPr>
+      <w:r>
+        <w:continuationSeparator/>
+      </w:r>
+    </w:p>
+  </w:endnote>
+</w:endnotes>
+</file>
+
+<file path=word/footnotes.xml><?xml version="1.0" encoding="utf-8"?>
+<w:footnotes xmlns:wpc="http://schemas.microsoft.com/office/word/2010/wordprocessingCanvas" xmlns:cx="http://schemas.microsoft.com/office/drawing/2014/chartex" xmlns:mc="http://schemas.openxmlformats.org/markup-compatibility/2006" xmlns:o="urn:schemas-microsoft-com:office:office" xmlns:r="http://schemas.openxmlformats.org/officeDocument/2006/relationships" xmlns:m="http://schemas.openxmlformats.org/officeDocument/2006/math" xmlns:v="urn:schemas-microsoft-com:vml" xmlns:wp14="http://schemas.microsoft.com/office/word/2010/wordprocessingDrawing" xmlns:wp="http://schemas.openxmlformats.org/drawingml/2006/wordprocessingDrawing" xmlns:w10="urn:schemas-microsoft-com:office:word" xmlns:w="http://schemas.openxmlformats.org/wordprocessingml/2006/main" xmlns:w14="http://schemas.microsoft.com/office/word/2010/wordml" xmlns:w15="http://schemas.microsoft.com/office/word/2012/wordml" xmlns:w16se="http://schemas.microsoft.com/office/word/2015/wordml/symex" xmlns:wpg="http://schemas.microsoft.com/office/word/2010/wordprocessingGroup" xmlns:wpi="http://schemas.microsoft.com/office/word/2010/wordprocessingInk" xmlns:wne="http://schemas.microsoft.com/office/word/2006/wordml" xmlns:wps="http://schemas.microsoft.com/office/word/2010/wordprocessingShape" mc:Ignorable="w14 w15 w16se wp14">
+  <w:footnote w:type="separator" w:id="-1">
+    <w:p>
+      <w:pPr>
+        <w:spacing w:after="0" w:line="240" w:lineRule="auto"/>
+      </w:pPr>
+      <w:r>
+        <w:separator/>
+      </w:r>
+    </w:p>
+  </w:footnote>
+  <w:footnote w:type="continuationSeparator" w:id="0">
+    <w:p>
+      <w:pPr>
+        <w:spacing w:after="0" w:line="240" w:lineRule="auto"/>
+      </w:pPr>
+      <w:r>
+        <w:continuationSeparator/>
+      </w:r>
+    </w:p>
+  </w:footnote>
+</w:footnotes>
+</file>
+
+<file path=word/header1.xml><?xml version="1.0" encoding="utf-8"?>
+<w:hdr xmlns:wpc="http://schemas.microsoft.com/office/word/2010/wordprocessingCanvas" xmlns:cx="http://schemas.microsoft.com/office/drawing/2014/chartex" xmlns:mc="http://schemas.openxmlformats.org/markup-compatibility/2006" xmlns:o="urn:schemas-microsoft-com:office:office" xmlns:r="http://schemas.openxmlformats.org/officeDocument/2006/relationships" xmlns:m="http://schemas.openxmlformats.org/officeDocument/2006/math" xmlns:v="urn:schemas-microsoft-com:vml" xmlns:wp14="http://schemas.microsoft.com/office/word/2010/wordprocessingDrawing" xmlns:wp="http://schemas.openxmlformats.org/drawingml/2006/wordprocessingDrawing" xmlns:w10="urn:schemas-microsoft-com:office:word" xmlns:w="http://schemas.openxmlformats.org/wordprocessingml/2006/main" xmlns:w14="http://schemas.microsoft.com/office/word/2010/wordml" xmlns:w15="http://schemas.microsoft.com/office/word/2012/wordml" xmlns:w16se="http://schemas.microsoft.com/office/word/2015/wordml/symex" xmlns:wpg="http://schemas.microsoft.com/office/word/2010/wordprocessingGroup" xmlns:wpi="http://schemas.microsoft.com/office/word/2010/wordprocessingInk" xmlns:wne="http://schemas.microsoft.com/office/word/2006/wordml" xmlns:wps="http://schemas.microsoft.com/office/word/2010/wordprocessingShape" mc:Ignorable="w14 w15 w16se wp14">
+  <w:p>
+    <w:pPr>
+      <w:pStyle w:val="a4"/>
+    </w:pPr>
+    <w:r>
+      <w:rPr>
+        <w:noProof/>
+        <w:lang w:eastAsia="ru-RU"/>
+      </w:rPr>
+      <mc:AlternateContent>
+        <mc:Choice Requires="wpg">
+          <w:drawing>
+            <wp:anchor distT="0" distB="0" distL="114300" distR="114300" simplePos="0" relativeHeight="251659264" behindDoc="0" locked="0" layoutInCell="0" allowOverlap="1" wp14:anchorId="68F49EA1" wp14:editId="0B766C05">
+              <wp:simplePos x="0" y="0"/>
+              <wp:positionH relativeFrom="page">
+                <wp:posOffset>629285</wp:posOffset>
+              </wp:positionH>
+              <wp:positionV relativeFrom="page">
+                <wp:posOffset>262890</wp:posOffset>
+              </wp:positionV>
+              <wp:extent cx="6685915" cy="10172700"/>
+              <wp:effectExtent l="0" t="0" r="19685" b="19050"/>
+              <wp:wrapNone/>
+              <wp:docPr id="1" name="Группа 1"/>
+              <wp:cNvGraphicFramePr>
+                <a:graphicFrameLocks xmlns:a="http://schemas.openxmlformats.org/drawingml/2006/main"/>
+              </wp:cNvGraphicFramePr>
+              <a:graphic xmlns:a="http://schemas.openxmlformats.org/drawingml/2006/main">
+                <a:graphicData uri="http://schemas.microsoft.com/office/word/2010/wordprocessingGroup">
+                  <wpg:wgp>
+                    <wpg:cNvGrpSpPr>
+                      <a:grpSpLocks/>
+                    </wpg:cNvGrpSpPr>
+                    <wpg:grpSpPr bwMode="auto">
+                      <a:xfrm>
+                        <a:off x="0" y="0"/>
+                        <a:ext cx="6685915" cy="10172700"/>
+                        <a:chOff x="0" y="0"/>
+                        <a:chExt cx="20000" cy="20000"/>
+                      </a:xfrm>
+                    </wpg:grpSpPr>
+                    <wps:wsp>
+                      <wps:cNvPr id="2" name="Rectangle 2"/>
+                      <wps:cNvSpPr>
+                        <a:spLocks noChangeArrowheads="1"/>
+                      </wps:cNvSpPr>
+                      <wps:spPr bwMode="auto">
+                        <a:xfrm>
+                          <a:off x="0" y="0"/>
+                          <a:ext cx="20000" cy="20000"/>
+                        </a:xfrm>
+                        <a:prstGeom prst="rect">
+                          <a:avLst/>
+                        </a:prstGeom>
+                        <a:noFill/>
+                        <a:ln w="25400">
+                          <a:solidFill>
+                            <a:srgbClr val="000000"/>
+                          </a:solidFill>
+                          <a:miter lim="800000"/>
+                          <a:headEnd/>
+                          <a:tailEnd/>
+                        </a:ln>
+                        <a:extLst>
+                          <a:ext uri="{909E8E84-426E-40DD-AFC4-6F175D3DCCD1}">
+                            <a14:hiddenFill xmlns:a14="http://schemas.microsoft.com/office/drawing/2010/main">
+                              <a:solidFill>
+                                <a:srgbClr val="FFFFFF"/>
+                              </a:solidFill>
+                            </a14:hiddenFill>
+                          </a:ext>
+                        </a:extLst>
+                      </wps:spPr>
+                      <wps:bodyPr rot="0" vert="horz" wrap="square" lIns="91440" tIns="45720" rIns="91440" bIns="45720" anchor="t" anchorCtr="0" upright="1">
+                        <a:noAutofit/>
+                      </wps:bodyPr>
+                    </wps:wsp>
+                    <wps:wsp>
+                      <wps:cNvPr id="3" name="Line 3"/>
+                      <wps:cNvCnPr>
+                        <a:cxnSpLocks noChangeShapeType="1"/>
+                      </wps:cNvCnPr>
+                      <wps:spPr bwMode="auto">
+                        <a:xfrm>
+                          <a:off x="1093" y="18949"/>
+                          <a:ext cx="2" cy="1040"/>
+                        </a:xfrm>
+                        <a:prstGeom prst="line">
+                          <a:avLst/>
+                        </a:prstGeom>
+                        <a:noFill/>
+                        <a:ln w="25400">
+                          <a:solidFill>
+                            <a:srgbClr val="000000"/>
+                          </a:solidFill>
+                          <a:round/>
+                          <a:headEnd/>
+                          <a:tailEnd/>
+                        </a:ln>
+                        <a:extLst>
+                          <a:ext uri="{909E8E84-426E-40DD-AFC4-6F175D3DCCD1}">
+                            <a14:hiddenFill xmlns:a14="http://schemas.microsoft.com/office/drawing/2010/main">
+                              <a:noFill/>
+                            </a14:hiddenFill>
+                          </a:ext>
+                        </a:extLst>
+                      </wps:spPr>
+                      <wps:bodyPr/>
+                    </wps:wsp>
+                    <wps:wsp>
+                      <wps:cNvPr id="4" name="Line 4"/>
+                      <wps:cNvCnPr>
+                        <a:cxnSpLocks noChangeShapeType="1"/>
+                      </wps:cNvCnPr>
+                      <wps:spPr bwMode="auto">
+                        <a:xfrm>
+                          <a:off x="10" y="18941"/>
+                          <a:ext cx="19967" cy="1"/>
+                        </a:xfrm>
+                        <a:prstGeom prst="line">
+                          <a:avLst/>
+                        </a:prstGeom>
+                        <a:noFill/>
+                        <a:ln w="25400">
+                          <a:solidFill>
+                            <a:srgbClr val="000000"/>
+                          </a:solidFill>
+                          <a:round/>
+                          <a:headEnd/>
+                          <a:tailEnd/>
+                        </a:ln>
+                        <a:extLst>
+                          <a:ext uri="{909E8E84-426E-40DD-AFC4-6F175D3DCCD1}">
+                            <a14:hiddenFill xmlns:a14="http://schemas.microsoft.com/office/drawing/2010/main">
+                              <a:noFill/>
+                            </a14:hiddenFill>
+                          </a:ext>
+                        </a:extLst>
+                      </wps:spPr>
+                      <wps:bodyPr/>
+                    </wps:wsp>
+                    <wps:wsp>
+                      <wps:cNvPr id="5" name="Line 5"/>
+                      <wps:cNvCnPr>
+                        <a:cxnSpLocks noChangeShapeType="1"/>
+                      </wps:cNvCnPr>
+                      <wps:spPr bwMode="auto">
+                        <a:xfrm>
+                          <a:off x="2186" y="18949"/>
+                          <a:ext cx="2" cy="1040"/>
+                        </a:xfrm>
+                        <a:prstGeom prst="line">
+                          <a:avLst/>
+                        </a:prstGeom>
+                        <a:noFill/>
+                        <a:ln w="25400">
+                          <a:solidFill>
+                            <a:srgbClr val="000000"/>
+                          </a:solidFill>
+                          <a:round/>
+                          <a:headEnd/>
+                          <a:tailEnd/>
+                        </a:ln>
+                        <a:extLst>
+                          <a:ext uri="{909E8E84-426E-40DD-AFC4-6F175D3DCCD1}">
+                            <a14:hiddenFill xmlns:a14="http://schemas.microsoft.com/office/drawing/2010/main">
+                              <a:noFill/>
+                            </a14:hiddenFill>
+                          </a:ext>
+                        </a:extLst>
+                      </wps:spPr>
+                      <wps:bodyPr/>
+                    </wps:wsp>
+                    <wps:wsp>
+                      <wps:cNvPr id="6" name="Line 6"/>
+                      <wps:cNvCnPr>
+                        <a:cxnSpLocks noChangeShapeType="1"/>
+                      </wps:cNvCnPr>
+                      <wps:spPr bwMode="auto">
+                        <a:xfrm>
+                          <a:off x="4919" y="18949"/>
+                          <a:ext cx="2" cy="1040"/>
+                        </a:xfrm>
+                        <a:prstGeom prst="line">
+                          <a:avLst/>
+                        </a:prstGeom>
+                        <a:noFill/>
+                        <a:ln w="25400">
+                          <a:solidFill>
+                            <a:srgbClr val="000000"/>
+                          </a:solidFill>
+                          <a:round/>
+                          <a:headEnd/>
+                          <a:tailEnd/>
+                        </a:ln>
+                        <a:extLst>
+                          <a:ext uri="{909E8E84-426E-40DD-AFC4-6F175D3DCCD1}">
+                            <a14:hiddenFill xmlns:a14="http://schemas.microsoft.com/office/drawing/2010/main">
+                              <a:noFill/>
+                            </a14:hiddenFill>
+                          </a:ext>
+                        </a:extLst>
+                      </wps:spPr>
+                      <wps:bodyPr/>
+                    </wps:wsp>
+                    <wps:wsp>
+                      <wps:cNvPr id="7" name="Line 7"/>
+                      <wps:cNvCnPr>
+                        <a:cxnSpLocks noChangeShapeType="1"/>
+                      </wps:cNvCnPr>
+                      <wps:spPr bwMode="auto">
+                        <a:xfrm>
+                          <a:off x="6557" y="18959"/>
+                          <a:ext cx="2" cy="1030"/>
+                        </a:xfrm>
+                        <a:prstGeom prst="line">
+                          <a:avLst/>
+                        </a:prstGeom>
+                        <a:noFill/>
+                        <a:ln w="25400">
+                          <a:solidFill>
+                            <a:srgbClr val="000000"/>
+                          </a:solidFill>
+                          <a:round/>
+                          <a:headEnd/>
+                          <a:tailEnd/>
+                        </a:ln>
+                        <a:extLst>
+                          <a:ext uri="{909E8E84-426E-40DD-AFC4-6F175D3DCCD1}">
+                            <a14:hiddenFill xmlns:a14="http://schemas.microsoft.com/office/drawing/2010/main">
+                              <a:noFill/>
+                            </a14:hiddenFill>
+                          </a:ext>
+                        </a:extLst>
+                      </wps:spPr>
+                      <wps:bodyPr/>
+                    </wps:wsp>
+                    <wps:wsp>
+                      <wps:cNvPr id="8" name="Line 8"/>
+                      <wps:cNvCnPr>
+                        <a:cxnSpLocks noChangeShapeType="1"/>
+                      </wps:cNvCnPr>
+                      <wps:spPr bwMode="auto">
+                        <a:xfrm>
+                          <a:off x="7650" y="18949"/>
+                          <a:ext cx="2" cy="1030"/>
+                        </a:xfrm>
+                        <a:prstGeom prst="line">
+                          <a:avLst/>
+                        </a:prstGeom>
+                        <a:noFill/>
+                        <a:ln w="25400">
+                          <a:solidFill>
+                            <a:srgbClr val="000000"/>
+                          </a:solidFill>
+                          <a:round/>
+                          <a:headEnd/>
+                          <a:tailEnd/>
+                        </a:ln>
+                        <a:extLst>
+                          <a:ext uri="{909E8E84-426E-40DD-AFC4-6F175D3DCCD1}">
+                            <a14:hiddenFill xmlns:a14="http://schemas.microsoft.com/office/drawing/2010/main">
+                              <a:noFill/>
+                            </a14:hiddenFill>
+                          </a:ext>
+                        </a:extLst>
+                      </wps:spPr>
+                      <wps:bodyPr/>
+                    </wps:wsp>
+                    <wps:wsp>
+                      <wps:cNvPr id="9" name="Line 9"/>
+                      <wps:cNvCnPr>
+                        <a:cxnSpLocks noChangeShapeType="1"/>
+                      </wps:cNvCnPr>
+                      <wps:spPr bwMode="auto">
+                        <a:xfrm>
+                          <a:off x="18905" y="18949"/>
+                          <a:ext cx="4" cy="1040"/>
+                        </a:xfrm>
+                        <a:prstGeom prst="line">
+                          <a:avLst/>
+                        </a:prstGeom>
+                        <a:noFill/>
+                        <a:ln w="25400">
+                          <a:solidFill>
+                            <a:srgbClr val="000000"/>
+                          </a:solidFill>
+                          <a:round/>
+                          <a:headEnd/>
+                          <a:tailEnd/>
+                        </a:ln>
+                        <a:extLst>
+                          <a:ext uri="{909E8E84-426E-40DD-AFC4-6F175D3DCCD1}">
+                            <a14:hiddenFill xmlns:a14="http://schemas.microsoft.com/office/drawing/2010/main">
+                              <a:noFill/>
+                            </a14:hiddenFill>
+                          </a:ext>
+                        </a:extLst>
+                      </wps:spPr>
+                      <wps:bodyPr/>
+                    </wps:wsp>
+                    <wps:wsp>
+                      <wps:cNvPr id="10" name="Line 10"/>
+                      <wps:cNvCnPr>
+                        <a:cxnSpLocks noChangeShapeType="1"/>
+                      </wps:cNvCnPr>
+                      <wps:spPr bwMode="auto">
+                        <a:xfrm>
+                          <a:off x="10" y="19293"/>
+                          <a:ext cx="7621" cy="2"/>
+                        </a:xfrm>
+                        <a:prstGeom prst="line">
+                          <a:avLst/>
+                        </a:prstGeom>
+                        <a:noFill/>
+                        <a:ln w="12700">
+                          <a:solidFill>
+                            <a:srgbClr val="000000"/>
+                          </a:solidFill>
+                          <a:round/>
+                          <a:headEnd/>
+                          <a:tailEnd/>
+                        </a:ln>
+                        <a:extLst>
+                          <a:ext uri="{909E8E84-426E-40DD-AFC4-6F175D3DCCD1}">
+                            <a14:hiddenFill xmlns:a14="http://schemas.microsoft.com/office/drawing/2010/main">
+                              <a:noFill/>
+                            </a14:hiddenFill>
+                          </a:ext>
+                        </a:extLst>
+                      </wps:spPr>
+                      <wps:bodyPr/>
+                    </wps:wsp>
+                    <wps:wsp>
+                      <wps:cNvPr id="11" name="Line 11"/>
+                      <wps:cNvCnPr>
+                        <a:cxnSpLocks noChangeShapeType="1"/>
+                      </wps:cNvCnPr>
+                      <wps:spPr bwMode="auto">
+                        <a:xfrm>
+                          <a:off x="10" y="19646"/>
+                          <a:ext cx="7621" cy="1"/>
+                        </a:xfrm>
+                        <a:prstGeom prst="line">
+                          <a:avLst/>
+                        </a:prstGeom>
+                        <a:noFill/>
+                        <a:ln w="25400">
+                          <a:solidFill>
+                            <a:srgbClr val="000000"/>
+                          </a:solidFill>
+                          <a:round/>
+                          <a:headEnd/>
+                          <a:tailEnd/>
+                        </a:ln>
+                        <a:extLst>
+                          <a:ext uri="{909E8E84-426E-40DD-AFC4-6F175D3DCCD1}">
+                            <a14:hiddenFill xmlns:a14="http://schemas.microsoft.com/office/drawing/2010/main">
+                              <a:noFill/>
+                            </a14:hiddenFill>
+                          </a:ext>
+                        </a:extLst>
+                      </wps:spPr>
+                      <wps:bodyPr/>
+                    </wps:wsp>
+                    <wps:wsp>
+                      <wps:cNvPr id="12" name="Line 12"/>
+                      <wps:cNvCnPr>
+                        <a:cxnSpLocks noChangeShapeType="1"/>
+                      </wps:cNvCnPr>
+                      <wps:spPr bwMode="auto">
+                        <a:xfrm>
+                          <a:off x="18919" y="19296"/>
+                          <a:ext cx="1071" cy="1"/>
+                        </a:xfrm>
+                        <a:prstGeom prst="line">
+                          <a:avLst/>
+                        </a:prstGeom>
+                        <a:noFill/>
+                        <a:ln w="12700">
+                          <a:solidFill>
+                            <a:srgbClr val="000000"/>
+                          </a:solidFill>
+                          <a:round/>
+                          <a:headEnd/>
+                          <a:tailEnd/>
+                        </a:ln>
+                        <a:extLst>
+                          <a:ext uri="{909E8E84-426E-40DD-AFC4-6F175D3DCCD1}">
+                            <a14:hiddenFill xmlns:a14="http://schemas.microsoft.com/office/drawing/2010/main">
+                              <a:noFill/>
+                            </a14:hiddenFill>
+                          </a:ext>
+                        </a:extLst>
+                      </wps:spPr>
+                      <wps:bodyPr/>
+                    </wps:wsp>
+                    <wps:wsp>
+                      <wps:cNvPr id="13" name="Rectangle 13"/>
+                      <wps:cNvSpPr>
+                        <a:spLocks noChangeArrowheads="1"/>
+                      </wps:cNvSpPr>
+                      <wps:spPr bwMode="auto">
+                        <a:xfrm>
+                          <a:off x="54" y="19660"/>
+                          <a:ext cx="1000" cy="309"/>
+                        </a:xfrm>
+                        <a:prstGeom prst="rect">
+                          <a:avLst/>
+                        </a:prstGeom>
+                        <a:noFill/>
+                        <a:ln>
+                          <a:noFill/>
+                        </a:ln>
+                        <a:extLst>
+                          <a:ext uri="{909E8E84-426E-40DD-AFC4-6F175D3DCCD1}">
+                            <a14:hiddenFill xmlns:a14="http://schemas.microsoft.com/office/drawing/2010/main">
+                              <a:solidFill>
+                                <a:srgbClr val="FFFFFF"/>
+                              </a:solidFill>
+                            </a14:hiddenFill>
+                          </a:ext>
+                          <a:ext uri="{91240B29-F687-4F45-9708-019B960494DF}">
+                            <a14:hiddenLine xmlns:a14="http://schemas.microsoft.com/office/drawing/2010/main" w="3175">
+                              <a:solidFill>
+                                <a:srgbClr val="000000"/>
+                              </a:solidFill>
+                              <a:miter lim="800000"/>
+                              <a:headEnd/>
+                              <a:tailEnd/>
+                            </a14:hiddenLine>
+                          </a:ext>
+                        </a:extLst>
+                      </wps:spPr>
+                      <wps:txbx>
+                        <w:txbxContent>
+                          <w:p>
+                            <w:pPr>
+                              <w:pStyle w:val="a8"/>
+                              <w:jc w:val="center"/>
+                              <w:rPr>
+                                <w:sz w:val="18"/>
+                              </w:rPr>
+                            </w:pPr>
+                            <w:proofErr w:type="spellStart"/>
+                            <w:r>
+                              <w:rPr>
+                                <w:sz w:val="18"/>
+                              </w:rPr>
+                              <w:t>Змн</w:t>
+                            </w:r>
+                            <w:proofErr w:type="spellEnd"/>
+                            <w:r>
+                              <w:rPr>
+                                <w:sz w:val="18"/>
+                              </w:rPr>
+                              <w:t>.</w:t>
+                            </w:r>
+                          </w:p>
+                        </w:txbxContent>
+                      </wps:txbx>
+                      <wps:bodyPr rot="0" vert="horz" wrap="square" lIns="12700" tIns="12700" rIns="12700" bIns="12700" anchor="t" anchorCtr="0" upright="1">
+                        <a:noAutofit/>
+                      </wps:bodyPr>
+                    </wps:wsp>
+                    <wps:wsp>
+                      <wps:cNvPr id="14" name="Rectangle 14"/>
+                      <wps:cNvSpPr>
+                        <a:spLocks noChangeArrowheads="1"/>
+                      </wps:cNvSpPr>
+                      <wps:spPr bwMode="auto">
+                        <a:xfrm>
+                          <a:off x="1139" y="19660"/>
+                          <a:ext cx="1001" cy="309"/>
+                        </a:xfrm>
+                        <a:prstGeom prst="rect">
+                          <a:avLst/>
+                        </a:prstGeom>
+                        <a:noFill/>
+                        <a:ln>
+                          <a:noFill/>
+                        </a:ln>
+                        <a:extLst>
+                          <a:ext uri="{909E8E84-426E-40DD-AFC4-6F175D3DCCD1}">
+                            <a14:hiddenFill xmlns:a14="http://schemas.microsoft.com/office/drawing/2010/main">
+                              <a:solidFill>
+                                <a:srgbClr val="FFFFFF"/>
+                              </a:solidFill>
+                            </a14:hiddenFill>
+                          </a:ext>
+                          <a:ext uri="{91240B29-F687-4F45-9708-019B960494DF}">
+                            <a14:hiddenLine xmlns:a14="http://schemas.microsoft.com/office/drawing/2010/main" w="3175">
+                              <a:solidFill>
+                                <a:srgbClr val="000000"/>
+                              </a:solidFill>
+                              <a:miter lim="800000"/>
+                              <a:headEnd/>
+                              <a:tailEnd/>
+                            </a14:hiddenLine>
+                          </a:ext>
+                        </a:extLst>
+                      </wps:spPr>
+                      <wps:txbx>
+                        <w:txbxContent>
+                          <w:p>
+                            <w:pPr>
+                              <w:pStyle w:val="a8"/>
+                              <w:jc w:val="center"/>
+                              <w:rPr>
+                                <w:sz w:val="18"/>
+                              </w:rPr>
+                            </w:pPr>
+                            <w:proofErr w:type="spellStart"/>
+                            <w:r>
+                              <w:rPr>
+                                <w:sz w:val="18"/>
+                              </w:rPr>
+                              <w:t>Арк</w:t>
+                            </w:r>
+                            <w:proofErr w:type="spellEnd"/>
+                            <w:r>
+                              <w:rPr>
+                                <w:sz w:val="18"/>
+                              </w:rPr>
+                              <w:t>.</w:t>
+                            </w:r>
+                          </w:p>
+                        </w:txbxContent>
+                      </wps:txbx>
+                      <wps:bodyPr rot="0" vert="horz" wrap="square" lIns="12700" tIns="12700" rIns="12700" bIns="12700" anchor="t" anchorCtr="0" upright="1">
+                        <a:noAutofit/>
+                      </wps:bodyPr>
+                    </wps:wsp>
+                    <wps:wsp>
+                      <wps:cNvPr id="15" name="Rectangle 15"/>
+                      <wps:cNvSpPr>
+                        <a:spLocks noChangeArrowheads="1"/>
+                      </wps:cNvSpPr>
+                      <wps:spPr bwMode="auto">
+                        <a:xfrm>
+                          <a:off x="2267" y="19660"/>
+                          <a:ext cx="2573" cy="309"/>
+                        </a:xfrm>
+                        <a:prstGeom prst="rect">
+                          <a:avLst/>
+                        </a:prstGeom>
+                        <a:noFill/>
+                        <a:ln>
+                          <a:noFill/>
+                        </a:ln>
+                        <a:extLst>
+                          <a:ext uri="{909E8E84-426E-40DD-AFC4-6F175D3DCCD1}">
+                            <a14:hiddenFill xmlns:a14="http://schemas.microsoft.com/office/drawing/2010/main">
+                              <a:solidFill>
+                                <a:srgbClr val="FFFFFF"/>
+                              </a:solidFill>
+                            </a14:hiddenFill>
+                          </a:ext>
+                          <a:ext uri="{91240B29-F687-4F45-9708-019B960494DF}">
+                            <a14:hiddenLine xmlns:a14="http://schemas.microsoft.com/office/drawing/2010/main" w="3175">
+                              <a:solidFill>
+                                <a:srgbClr val="000000"/>
+                              </a:solidFill>
+                              <a:miter lim="800000"/>
+                              <a:headEnd/>
+                              <a:tailEnd/>
+                            </a14:hiddenLine>
+                          </a:ext>
+                        </a:extLst>
+                      </wps:spPr>
+                      <wps:txbx>
+                        <w:txbxContent>
+                          <w:p>
+                            <w:pPr>
+                              <w:pStyle w:val="a8"/>
+                              <w:jc w:val="center"/>
+                              <w:rPr>
+                                <w:sz w:val="18"/>
+                              </w:rPr>
+                            </w:pPr>
+                            <w:r>
+                              <w:rPr>
+                                <w:sz w:val="18"/>
+                              </w:rPr>
+                              <w:t xml:space="preserve">№ </w:t>
+                            </w:r>
+                            <w:proofErr w:type="spellStart"/>
+                            <w:r>
+                              <w:rPr>
+                                <w:sz w:val="18"/>
+                              </w:rPr>
+                              <w:t>докум</w:t>
+                            </w:r>
+                            <w:proofErr w:type="spellEnd"/>
+                            <w:r>
+                              <w:rPr>
+                                <w:sz w:val="18"/>
+                              </w:rPr>
+                              <w:t>.</w:t>
+                            </w:r>
+                          </w:p>
+                        </w:txbxContent>
+                      </wps:txbx>
+                      <wps:bodyPr rot="0" vert="horz" wrap="square" lIns="12700" tIns="12700" rIns="12700" bIns="12700" anchor="t" anchorCtr="0" upright="1">
+                        <a:noAutofit/>
+                      </wps:bodyPr>
+                    </wps:wsp>
+                    <wps:wsp>
+                      <wps:cNvPr id="16" name="Rectangle 16"/>
+                      <wps:cNvSpPr>
+                        <a:spLocks noChangeArrowheads="1"/>
+                      </wps:cNvSpPr>
+                      <wps:spPr bwMode="auto">
+                        <a:xfrm>
+                          <a:off x="4983" y="19660"/>
+                          <a:ext cx="1534" cy="309"/>
+                        </a:xfrm>
+                        <a:prstGeom prst="rect">
+                          <a:avLst/>
+                        </a:prstGeom>
+                        <a:noFill/>
+                        <a:ln>
+                          <a:noFill/>
+                        </a:ln>
+                        <a:extLst>
+                          <a:ext uri="{909E8E84-426E-40DD-AFC4-6F175D3DCCD1}">
+                            <a14:hiddenFill xmlns:a14="http://schemas.microsoft.com/office/drawing/2010/main">
+                              <a:solidFill>
+                                <a:srgbClr val="FFFFFF"/>
+                              </a:solidFill>
+                            </a14:hiddenFill>
+                          </a:ext>
+                          <a:ext uri="{91240B29-F687-4F45-9708-019B960494DF}">
+                            <a14:hiddenLine xmlns:a14="http://schemas.microsoft.com/office/drawing/2010/main" w="3175">
+                              <a:solidFill>
+                                <a:srgbClr val="000000"/>
+                              </a:solidFill>
+                              <a:miter lim="800000"/>
+                              <a:headEnd/>
+                              <a:tailEnd/>
+                            </a14:hiddenLine>
+                          </a:ext>
+                        </a:extLst>
+                      </wps:spPr>
+                      <wps:txbx>
+                        <w:txbxContent>
+                          <w:p>
+                            <w:pPr>
+                              <w:pStyle w:val="a8"/>
+                              <w:jc w:val="center"/>
+                              <w:rPr>
+                                <w:sz w:val="18"/>
+                              </w:rPr>
+                            </w:pPr>
+                            <w:r>
+                              <w:rPr>
+                                <w:sz w:val="18"/>
+                              </w:rPr>
+                              <w:t>Підпис</w:t>
+                            </w:r>
+                          </w:p>
+                        </w:txbxContent>
+                      </wps:txbx>
+                      <wps:bodyPr rot="0" vert="horz" wrap="square" lIns="12700" tIns="12700" rIns="12700" bIns="12700" anchor="t" anchorCtr="0" upright="1">
+                        <a:noAutofit/>
+                      </wps:bodyPr>
+                    </wps:wsp>
+                    <wps:wsp>
+                      <wps:cNvPr id="17" name="Rectangle 17"/>
+                      <wps:cNvSpPr>
+                        <a:spLocks noChangeArrowheads="1"/>
+                      </wps:cNvSpPr>
+                      <wps:spPr bwMode="auto">
+                        <a:xfrm>
+                          <a:off x="6604" y="19660"/>
+                          <a:ext cx="1000" cy="309"/>
+                        </a:xfrm>
+                        <a:prstGeom prst="rect">
+                          <a:avLst/>
+                        </a:prstGeom>
+                        <a:noFill/>
+                        <a:ln>
+                          <a:noFill/>
+                        </a:ln>
+                        <a:extLst>
+                          <a:ext uri="{909E8E84-426E-40DD-AFC4-6F175D3DCCD1}">
+                            <a14:hiddenFill xmlns:a14="http://schemas.microsoft.com/office/drawing/2010/main">
+                              <a:solidFill>
+                                <a:srgbClr val="FFFFFF"/>
+                              </a:solidFill>
+                            </a14:hiddenFill>
+                          </a:ext>
+                          <a:ext uri="{91240B29-F687-4F45-9708-019B960494DF}">
+                            <a14:hiddenLine xmlns:a14="http://schemas.microsoft.com/office/drawing/2010/main" w="3175">
+                              <a:solidFill>
+                                <a:srgbClr val="000000"/>
+                              </a:solidFill>
+                              <a:miter lim="800000"/>
+                              <a:headEnd/>
+                              <a:tailEnd/>
+                            </a14:hiddenLine>
+                          </a:ext>
+                        </a:extLst>
+                      </wps:spPr>
+                      <wps:txbx>
+                        <w:txbxContent>
+                          <w:p>
+                            <w:pPr>
+                              <w:pStyle w:val="a8"/>
+                              <w:jc w:val="center"/>
+                              <w:rPr>
+                                <w:sz w:val="18"/>
+                              </w:rPr>
+                            </w:pPr>
+                            <w:r>
+                              <w:rPr>
+                                <w:sz w:val="18"/>
+                              </w:rPr>
+                              <w:t>Дата</w:t>
+                            </w:r>
+                          </w:p>
+                        </w:txbxContent>
+                      </wps:txbx>
+                      <wps:bodyPr rot="0" vert="horz" wrap="square" lIns="12700" tIns="12700" rIns="12700" bIns="12700" anchor="t" anchorCtr="0" upright="1">
+                        <a:noAutofit/>
+                      </wps:bodyPr>
+                    </wps:wsp>
+                    <wps:wsp>
+                      <wps:cNvPr id="18" name="Rectangle 18"/>
+                      <wps:cNvSpPr>
+                        <a:spLocks noChangeArrowheads="1"/>
+                      </wps:cNvSpPr>
+                      <wps:spPr bwMode="auto">
+                        <a:xfrm>
+                          <a:off x="18949" y="18977"/>
+                          <a:ext cx="1001" cy="309"/>
+                        </a:xfrm>
+                        <a:prstGeom prst="rect">
+                          <a:avLst/>
+                        </a:prstGeom>
+                        <a:noFill/>
+                        <a:ln>
+                          <a:noFill/>
+                        </a:ln>
+                        <a:extLst>
+                          <a:ext uri="{909E8E84-426E-40DD-AFC4-6F175D3DCCD1}">
+                            <a14:hiddenFill xmlns:a14="http://schemas.microsoft.com/office/drawing/2010/main">
+                              <a:solidFill>
+                                <a:srgbClr val="FFFFFF"/>
+                              </a:solidFill>
+                            </a14:hiddenFill>
+                          </a:ext>
+                          <a:ext uri="{91240B29-F687-4F45-9708-019B960494DF}">
+                            <a14:hiddenLine xmlns:a14="http://schemas.microsoft.com/office/drawing/2010/main" w="3175">
+                              <a:solidFill>
+                                <a:srgbClr val="000000"/>
+                              </a:solidFill>
+                              <a:miter lim="800000"/>
+                              <a:headEnd/>
+                              <a:tailEnd/>
+                            </a14:hiddenLine>
+                          </a:ext>
+                        </a:extLst>
+                      </wps:spPr>
+                      <wps:txbx>
+                        <w:txbxContent>
+                          <w:p>
+                            <w:pPr>
+                              <w:pStyle w:val="a8"/>
+                              <w:jc w:val="center"/>
+                              <w:rPr>
+                                <w:sz w:val="18"/>
+                              </w:rPr>
+                            </w:pPr>
+                            <w:proofErr w:type="spellStart"/>
+                            <w:r>
+                              <w:rPr>
+                                <w:sz w:val="18"/>
+                              </w:rPr>
+                              <w:t>Арк</w:t>
+                            </w:r>
+                            <w:proofErr w:type="spellEnd"/>
+                            <w:r>
+                              <w:rPr>
+                                <w:sz w:val="18"/>
+                              </w:rPr>
+                              <w:t>.</w:t>
+                            </w:r>
+                          </w:p>
+                        </w:txbxContent>
+                      </wps:txbx>
+                      <wps:bodyPr rot="0" vert="horz" wrap="square" lIns="12700" tIns="12700" rIns="12700" bIns="12700" anchor="t" anchorCtr="0" upright="1">
+                        <a:noAutofit/>
+                      </wps:bodyPr>
+                    </wps:wsp>
+                    <wps:wsp>
+                      <wps:cNvPr id="19" name="Rectangle 19"/>
+                      <wps:cNvSpPr>
+                        <a:spLocks noChangeArrowheads="1"/>
+                      </wps:cNvSpPr>
+                      <wps:spPr bwMode="auto">
+                        <a:xfrm>
+                          <a:off x="18949" y="19435"/>
+                          <a:ext cx="1001" cy="423"/>
+                        </a:xfrm>
+                        <a:prstGeom prst="rect">
+                          <a:avLst/>
+                        </a:prstGeom>
+                        <a:noFill/>
+                        <a:ln>
+                          <a:noFill/>
+                        </a:ln>
+                        <a:extLst>
+                          <a:ext uri="{909E8E84-426E-40DD-AFC4-6F175D3DCCD1}">
+                            <a14:hiddenFill xmlns:a14="http://schemas.microsoft.com/office/drawing/2010/main">
+                              <a:solidFill>
+                                <a:srgbClr val="FFFFFF"/>
+                              </a:solidFill>
+                            </a14:hiddenFill>
+                          </a:ext>
+                          <a:ext uri="{91240B29-F687-4F45-9708-019B960494DF}">
+                            <a14:hiddenLine xmlns:a14="http://schemas.microsoft.com/office/drawing/2010/main" w="3175">
+                              <a:solidFill>
+                                <a:srgbClr val="000000"/>
+                              </a:solidFill>
+                              <a:miter lim="800000"/>
+                              <a:headEnd/>
+                              <a:tailEnd/>
+                            </a14:hiddenLine>
+                          </a:ext>
+                        </a:extLst>
+                      </wps:spPr>
+                      <wps:txbx>
+                        <w:txbxContent>
+                          <w:p>
+                            <w:pPr>
+                              <w:pStyle w:val="a8"/>
+                              <w:jc w:val="center"/>
+                              <w:rPr>
+                                <w:rFonts w:ascii="Calibri" w:hAnsi="Calibri"/>
+                                <w:sz w:val="24"/>
+                                <w:lang w:val="ru-RU"/>
+                              </w:rPr>
+                            </w:pPr>
+                          </w:p>
+                        </w:txbxContent>
+                      </wps:txbx>
+                      <wps:bodyPr rot="0" vert="horz" wrap="square" lIns="12700" tIns="12700" rIns="12700" bIns="12700" anchor="t" anchorCtr="0" upright="1">
+                        <a:noAutofit/>
+                      </wps:bodyPr>
+                    </wps:wsp>
+                    <wps:wsp>
+                      <wps:cNvPr id="20" name="Rectangle 20"/>
+                      <wps:cNvSpPr>
+                        <a:spLocks noChangeArrowheads="1"/>
+                      </wps:cNvSpPr>
+                      <wps:spPr bwMode="auto">
+                        <a:xfrm>
+                          <a:off x="7745" y="19221"/>
+                          <a:ext cx="11075" cy="477"/>
+                        </a:xfrm>
+                        <a:prstGeom prst="rect">
+                          <a:avLst/>
+                        </a:prstGeom>
+                        <a:noFill/>
+                        <a:ln>
+                          <a:noFill/>
+                        </a:ln>
+                        <a:extLst>
+                          <a:ext uri="{909E8E84-426E-40DD-AFC4-6F175D3DCCD1}">
+                            <a14:hiddenFill xmlns:a14="http://schemas.microsoft.com/office/drawing/2010/main">
+                              <a:solidFill>
+                                <a:srgbClr val="FFFFFF"/>
+                              </a:solidFill>
+                            </a14:hiddenFill>
+                          </a:ext>
+                          <a:ext uri="{91240B29-F687-4F45-9708-019B960494DF}">
+                            <a14:hiddenLine xmlns:a14="http://schemas.microsoft.com/office/drawing/2010/main" w="3175">
+                              <a:solidFill>
+                                <a:srgbClr val="000000"/>
+                              </a:solidFill>
+                              <a:miter lim="800000"/>
+                              <a:headEnd/>
+                              <a:tailEnd/>
+                            </a14:hiddenLine>
+                          </a:ext>
+                        </a:extLst>
+                      </wps:spPr>
+                      <wps:txbx>
+                        <w:txbxContent>
+                          <w:p>
+                            <w:pPr>
+                              <w:pStyle w:val="a8"/>
+                              <w:jc w:val="center"/>
+                              <w:rPr>
+                                <w:rFonts w:ascii="Arial" w:hAnsi="Arial" w:cs="Arial"/>
+                                <w:lang w:val="ru-RU"/>
+                              </w:rPr>
+                            </w:pPr>
+                          </w:p>
+                          <w:p/>
+                        </w:txbxContent>
+                      </wps:txbx>
+                      <wps:bodyPr rot="0" vert="horz" wrap="square" lIns="12700" tIns="12700" rIns="12700" bIns="12700" anchor="t" anchorCtr="0" upright="1">
+                        <a:noAutofit/>
+                      </wps:bodyPr>
+                    </wps:wsp>
+                  </wpg:wgp>
+                </a:graphicData>
+              </a:graphic>
+              <wp14:sizeRelH relativeFrom="page">
+                <wp14:pctWidth>0</wp14:pctWidth>
+              </wp14:sizeRelH>
+              <wp14:sizeRelV relativeFrom="page">
+                <wp14:pctHeight>0</wp14:pctHeight>
+              </wp14:sizeRelV>
+            </wp:anchor>
+          </w:drawing>
+        </mc:Choice>
+        <mc:Fallback>
+          <w:pict>
+            <v:group w14:anchorId="68F49EA1" id="Группа 1" o:spid="_x0000_s1026" style="position:absolute;margin-left:49.55pt;margin-top:20.7pt;width:526.45pt;height:801pt;z-index:251659264;mso-position-horizontal-relative:page;mso-position-vertical-relative:page" coordsize="20000,20000" o:gfxdata="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" o:allowincell="f">
+              <v:rect id="Rectangle 2" o:spid="_x0000_s1027" style="position:absolute;width:20000;height:20000;visibility:visible;mso-wrap-style:square;v-text-anchor:top" o:gfxdata="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" filled="f" strokeweight="2pt"/>
+              <v:line id="Line 3" o:spid="_x0000_s1028" style="position:absolute;visibility:visible;mso-wrap-style:square" from="1093,18949" to="1095,19989" o:connectortype="straight" o:gfxdata="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" strokeweight="2pt"/>
+              <v:line id="Line 4" o:spid="_x0000_s1029" style="position:absolute;visibility:visible;mso-wrap-style:square" from="10,18941" to="19977,18942" o:connectortype="straight" o:gfxdata="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" strokeweight="2pt"/>
+              <v:line id="Line 5" o:spid="_x0000_s1030" style="position:absolute;visibility:visible;mso-wrap-style:square" from="2186,18949" to="2188,19989" o:connectortype="straight" o:gfxdata="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" strokeweight="2pt"/>
+              <v:line id="Line 6" o:spid="_x0000_s1031" style="position:absolute;visibility:visible;mso-wrap-style:square" from="4919,18949" to="4921,19989" o:connectortype="straight" o:gfxdata="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" strokeweight="2pt"/>
+              <v:line id="Line 7" o:spid="_x0000_s1032" style="position:absolute;visibility:visible;mso-wrap-style:square" from="6557,18959" to="6559,19989" o:connectortype="straight" o:gfxdata="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" strokeweight="2pt"/>
+              <v:line id="Line 8" o:spid="_x0000_s1033" style="position:absolute;visibility:visible;mso-wrap-style:square" from="7650,18949" to="7652,19979" o:connectortype="straight" o:gfxdata="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" strokeweight="2pt"/>
+              <v:line id="Line 9" o:spid="_x0000_s1034" style="position:absolute;visibility:visible;mso-wrap-style:square" from="18905,18949" to="18909,19989" o:connectortype="straight" o:gfxdata="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" strokeweight="2pt"/>
+              <v:line id="Line 10" o:spid="_x0000_s1035" style="position:absolute;visibility:visible;mso-wrap-style:square" from="10,19293" to="7631,19295" o:connectortype="straight" o:gfxdata="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" strokeweight="1pt"/>
+              <v:line id="Line 11" o:spid="_x0000_s1036" style="position:absolute;visibility:visible;mso-wrap-style:square" from="10,19646" to="7631,19647" o:connectortype="straight" o:gfxdata="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" strokeweight="2pt"/>
+              <v:line id="Line 12" o:spid="_x0000_s1037" style="position:absolute;visibility:visible;mso-wrap-style:square" from="18919,19296" to="19990,19297" o:connectortype="straight" o:gfxdata="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" strokeweight="1pt"/>
+              <v:rect id="Rectangle 13" o:spid="_x0000_s1038" style="position:absolute;left:54;top:19660;width:1000;height:309;visibility:visible;mso-wrap-style:square;v-text-anchor:top" o:gfxdata="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" filled="f" stroked="f" strokeweight=".25pt">
+                <v:textbox inset="1pt,1pt,1pt,1pt">
+                  <w:txbxContent>
+                    <w:p>
+                      <w:pPr>
+                        <w:pStyle w:val="a8"/>
+                        <w:jc w:val="center"/>
+                        <w:rPr>
+                          <w:sz w:val="18"/>
+                        </w:rPr>
+                      </w:pPr>
+                      <w:proofErr w:type="spellStart"/>
+                      <w:r>
+                        <w:rPr>
+                          <w:sz w:val="18"/>
+                        </w:rPr>
+                        <w:t>Змн</w:t>
+                      </w:r>
+                      <w:proofErr w:type="spellEnd"/>
+                      <w:r>
+                        <w:rPr>
+                          <w:sz w:val="18"/>
+                        </w:rPr>
+                        <w:t>.</w:t>
+                      </w:r>
+                    </w:p>
+                  </w:txbxContent>
+                </v:textbox>
+              </v:rect>
+              <v:rect id="Rectangle 14" o:spid="_x0000_s1039" style="position:absolute;left:1139;top:19660;width:1001;height:309;visibility:visible;mso-wrap-style:square;v-text-anchor:top" o:gfxdata="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" filled="f" stroked="f" strokeweight=".25pt">
+                <v:textbox inset="1pt,1pt,1pt,1pt">
+                  <w:txbxContent>
+                    <w:p>
+                      <w:pPr>
+                        <w:pStyle w:val="a8"/>
+                        <w:jc w:val="center"/>
+                        <w:rPr>
+                          <w:sz w:val="18"/>
+                        </w:rPr>
+                      </w:pPr>
+                      <w:proofErr w:type="spellStart"/>
+                      <w:r>
+                        <w:rPr>
+                          <w:sz w:val="18"/>
+                        </w:rPr>
+                        <w:t>Арк</w:t>
+                      </w:r>
+                      <w:proofErr w:type="spellEnd"/>
+                      <w:r>
+                        <w:rPr>
+                          <w:sz w:val="18"/>
+                        </w:rPr>
+                        <w:t>.</w:t>
+                      </w:r>
+                    </w:p>
+                  </w:txbxContent>
+                </v:textbox>
+              </v:rect>
+              <v:rect id="Rectangle 15" o:spid="_x0000_s1040" style="position:absolute;left:2267;top:19660;width:2573;height:309;visibility:visible;mso-wrap-style:square;v-text-anchor:top" o:gfxdata="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" filled="f" stroked="f" strokeweight=".25pt">
+                <v:textbox inset="1pt,1pt,1pt,1pt">
+                  <w:txbxContent>
+                    <w:p>
+                      <w:pPr>
+                        <w:pStyle w:val="a8"/>
+                        <w:jc w:val="center"/>
+                        <w:rPr>
+                          <w:sz w:val="18"/>
+                        </w:rPr>
+                      </w:pPr>
+                      <w:r>
+                        <w:rPr>
+                          <w:sz w:val="18"/>
+                        </w:rPr>
+                        <w:t xml:space="preserve">№ </w:t>
+                      </w:r>
+                      <w:proofErr w:type="spellStart"/>
+                      <w:r>
+                        <w:rPr>
+                          <w:sz w:val="18"/>
+                        </w:rPr>
+                        <w:t>докум</w:t>
+                      </w:r>
+                      <w:proofErr w:type="spellEnd"/>
+                      <w:r>
+                        <w:rPr>
+                          <w:sz w:val="18"/>
+                        </w:rPr>
+                        <w:t>.</w:t>
+                      </w:r>
+                    </w:p>
+                  </w:txbxContent>
+                </v:textbox>
+              </v:rect>
+              <v:rect id="Rectangle 16" o:spid="_x0000_s1041" style="position:absolute;left:4983;top:19660;width:1534;height:309;visibility:visible;mso-wrap-style:square;v-text-anchor:top" o:gfxdata="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" filled="f" stroked="f" strokeweight=".25pt">
+                <v:textbox inset="1pt,1pt,1pt,1pt">
+                  <w:txbxContent>
+                    <w:p>
+                      <w:pPr>
+                        <w:pStyle w:val="a8"/>
+                        <w:jc w:val="center"/>
+                        <w:rPr>
+                          <w:sz w:val="18"/>
+                        </w:rPr>
+                      </w:pPr>
+                      <w:r>
+                        <w:rPr>
+                          <w:sz w:val="18"/>
+                        </w:rPr>
+                        <w:t>Підпис</w:t>
+                      </w:r>
+                    </w:p>
+                  </w:txbxContent>
+                </v:textbox>
+              </v:rect>
+              <v:rect id="Rectangle 17" o:spid="_x0000_s1042" style="position:absolute;left:6604;top:19660;width:1000;height:309;visibility:visible;mso-wrap-style:square;v-text-anchor:top" o:gfxdata="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" filled="f" stroked="f" strokeweight=".25pt">
+                <v:textbox inset="1pt,1pt,1pt,1pt">
+                  <w:txbxContent>
+                    <w:p>
+                      <w:pPr>
+                        <w:pStyle w:val="a8"/>
+                        <w:jc w:val="center"/>
+                        <w:rPr>
+                          <w:sz w:val="18"/>
+                        </w:rPr>
+                      </w:pPr>
+                      <w:r>
+                        <w:rPr>
+                          <w:sz w:val="18"/>
+                        </w:rPr>
+                        <w:t>Дата</w:t>
+                      </w:r>
+                    </w:p>
+                  </w:txbxContent>
+                </v:textbox>
+              </v:rect>
+              <v:rect id="Rectangle 18" o:spid="_x0000_s1043" style="position:absolute;left:18949;top:18977;width:1001;height:309;visibility:visible;mso-wrap-style:square;v-text-anchor:top" o:gfxdata="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" filled="f" stroked="f" strokeweight=".25pt">
+                <v:textbox inset="1pt,1pt,1pt,1pt">
+                  <w:txbxContent>
+                    <w:p>
+                      <w:pPr>
+                        <w:pStyle w:val="a8"/>
+                        <w:jc w:val="center"/>
+                        <w:rPr>
+                          <w:sz w:val="18"/>
+                        </w:rPr>
+                      </w:pPr>
+                      <w:proofErr w:type="spellStart"/>
+                      <w:r>
+                        <w:rPr>
+                          <w:sz w:val="18"/>
+                        </w:rPr>
+                        <w:t>Арк</w:t>
+                      </w:r>
+                      <w:proofErr w:type="spellEnd"/>
+                      <w:r>
+                        <w:rPr>
+                          <w:sz w:val="18"/>
+                        </w:rPr>
+                        <w:t>.</w:t>
+                      </w:r>
+                    </w:p>
+                  </w:txbxContent>
+                </v:textbox>
+              </v:rect>
+              <v:rect id="Rectangle 19" o:spid="_x0000_s1044" style="position:absolute;left:18949;top:19435;width:1001;height:423;visibility:visible;mso-wrap-style:square;v-text-anchor:top" o:gfxdata="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" filled="f" stroked="f" strokeweight=".25pt">
+                <v:textbox inset="1pt,1pt,1pt,1pt">
+                  <w:txbxContent>
+                    <w:p>
+                      <w:pPr>
+                        <w:pStyle w:val="a8"/>
+                        <w:jc w:val="center"/>
+                        <w:rPr>
+                          <w:rFonts w:ascii="Calibri" w:hAnsi="Calibri"/>
+                          <w:sz w:val="24"/>
+                          <w:lang w:val="ru-RU"/>
+                        </w:rPr>
+                      </w:pPr>
+                    </w:p>
+                  </w:txbxContent>
+                </v:textbox>
+              </v:rect>
+              <v:rect id="Rectangle 20" o:spid="_x0000_s1045" style="position:absolute;left:7745;top:19221;width:11075;height:477;visibility:visible;mso-wrap-style:square;v-text-anchor:top" o:gfxdata="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" filled="f" stroked="f" strokeweight=".25pt">
+                <v:textbox inset="1pt,1pt,1pt,1pt">
+                  <w:txbxContent>
+                    <w:p>
+                      <w:pPr>
+                        <w:pStyle w:val="a8"/>
+                        <w:jc w:val="center"/>
+                        <w:rPr>
+                          <w:rFonts w:ascii="Arial" w:hAnsi="Arial" w:cs="Arial"/>
+                          <w:lang w:val="ru-RU"/>
+                        </w:rPr>
+                      </w:pPr>
+                    </w:p>
+                    <w:p/>
+                  </w:txbxContent>
+                </v:textbox>
+              </v:rect>
+              <w10:wrap anchorx="page" anchory="page"/>
+            </v:group>
+          </w:pict>
+        </mc:Fallback>
+      </mc:AlternateContent>
+    </w:r>
+  </w:p>
+</w:hdr>
 </file>
 
 <file path=word/numbering.xml><?xml version="1.0" encoding="utf-8"?>
@@ -822,6 +2143,65 @@
       <w:contextualSpacing/>
     </w:pPr>
   </w:style>
+  <w:style w:type="paragraph" w:styleId="a4">
+    <w:name w:val="header"/>
+    <w:basedOn w:val="a"/>
+    <w:link w:val="a5"/>
+    <w:uiPriority w:val="99"/>
+    <w:unhideWhenUsed/>
+    <w:rsid w:val="009E706E"/>
+    <w:pPr>
+      <w:tabs>
+        <w:tab w:val="center" w:pos="4677"/>
+        <w:tab w:val="right" w:pos="9355"/>
+      </w:tabs>
+      <w:spacing w:after="0" w:line="240" w:lineRule="auto"/>
+    </w:pPr>
+  </w:style>
+  <w:style w:type="character" w:customStyle="1" w:styleId="a5">
+    <w:name w:val="Верхний колонтитул Знак"/>
+    <w:basedOn w:val="a0"/>
+    <w:link w:val="a4"/>
+    <w:uiPriority w:val="99"/>
+    <w:rsid w:val="009E706E"/>
+  </w:style>
+  <w:style w:type="paragraph" w:styleId="a6">
+    <w:name w:val="footer"/>
+    <w:basedOn w:val="a"/>
+    <w:link w:val="a7"/>
+    <w:uiPriority w:val="99"/>
+    <w:unhideWhenUsed/>
+    <w:rsid w:val="009E706E"/>
+    <w:pPr>
+      <w:tabs>
+        <w:tab w:val="center" w:pos="4677"/>
+        <w:tab w:val="right" w:pos="9355"/>
+      </w:tabs>
+      <w:spacing w:after="0" w:line="240" w:lineRule="auto"/>
+    </w:pPr>
+  </w:style>
+  <w:style w:type="character" w:customStyle="1" w:styleId="a7">
+    <w:name w:val="Нижний колонтитул Знак"/>
+    <w:basedOn w:val="a0"/>
+    <w:link w:val="a6"/>
+    <w:uiPriority w:val="99"/>
+    <w:rsid w:val="009E706E"/>
+  </w:style>
+  <w:style w:type="paragraph" w:customStyle="1" w:styleId="a8">
+    <w:name w:val="Чертежный"/>
+    <w:rsid w:val="009E706E"/>
+    <w:pPr>
+      <w:spacing w:after="0" w:line="240" w:lineRule="auto"/>
+      <w:jc w:val="both"/>
+    </w:pPr>
+    <w:rPr>
+      <w:rFonts w:ascii="ISOCPEUR" w:eastAsia="Times New Roman" w:hAnsi="ISOCPEUR" w:cs="Times New Roman"/>
+      <w:i/>
+      <w:sz w:val="28"/>
+      <w:szCs w:val="20"/>
+      <w:lang w:val="uk-UA" w:eastAsia="ru-RU"/>
+    </w:rPr>
+  </w:style>
 </w:styles>
 </file>
 

</xml_diff>